<commit_message>
Added my A3 (Diego Rodriguez)
</commit_message>
<xml_diff>
--- a/A3 File/Problem Solving A3.docx
+++ b/A3 File/Problem Solving A3.docx
@@ -96,7 +96,14 @@
                 <w:b/>
                 <w:bCs/>
               </w:rPr>
-              <w:t>9/18/2020</w:t>
+              <w:t>8</w:t>
+            </w:r>
+            <w:r>
+              <w:rPr>
+                <w:b/>
+                <w:bCs/>
+              </w:rPr>
+              <w:t>/18/2020</w:t>
             </w:r>
           </w:p>
         </w:tc>
@@ -321,6 +328,12 @@
               </w:rPr>
               <w:t>said ideas to other inventors or ask for money from people willing to invest on said idea.</w:t>
             </w:r>
+            <w:r>
+              <w:rPr>
+                <w:color w:val="000000" w:themeColor="text1"/>
+              </w:rPr>
+              <w:t xml:space="preserve"> </w:t>
+            </w:r>
           </w:p>
         </w:tc>
       </w:tr>
@@ -700,10 +713,7 @@
               </w:rPr>
             </w:pPr>
             <w:r>
-              <w:t>Many people have incredible ideas regarding certain topics that they just can’t manage to get out in an orderly and accessible way.</w:t>
-            </w:r>
-            <w:r>
-              <w:t xml:space="preserve"> We see many places, like Facebook, where people freely speak of things but receive no real input. Therefore, many of these ideas simply get lost in time or are never really developed upon due to the lack of exposure or proper reviewing.</w:t>
+              <w:t>Many people have incredible ideas regarding certain topics that they just can’t manage to get out in an orderly and accessible way. We see many places, like Facebook, where people freely speak of things but receive no real input. Therefore, many of these ideas simply get lost in time or are never really developed upon due to the lack of exposure or proper reviewing.</w:t>
             </w:r>
           </w:p>
         </w:tc>

</xml_diff>